<commit_message>
Corregido el TP por el TC
</commit_message>
<xml_diff>
--- a/Actividades/Trabajos_prácticos/TP04/TP04_SCM_4K4_G10.docx
+++ b/Actividades/Trabajos_prácticos/TP04/TP04_SCM_4K4_G10.docx
@@ -1483,25 +1483,7 @@
                 <w:sz w:val="16"/>
                 <w:szCs w:val="16"/>
               </w:rPr>
-              <w:t>ArchivoAdicional_&lt;NOMBREARCHIVO&gt;_TP&lt;X&gt;_ICS_4K4_</w:t>
-            </w:r>
-            <w:proofErr w:type="gramStart"/>
-            <w:r>
-              <w:rPr>
-                <w:rFonts w:ascii="Montserrat" w:eastAsia="Montserrat" w:hAnsi="Montserrat" w:cs="Montserrat"/>
-                <w:sz w:val="16"/>
-                <w:szCs w:val="16"/>
-              </w:rPr>
-              <w:t>2024.&lt;</w:t>
-            </w:r>
-            <w:proofErr w:type="gramEnd"/>
-            <w:r>
-              <w:rPr>
-                <w:rFonts w:ascii="Montserrat" w:eastAsia="Montserrat" w:hAnsi="Montserrat" w:cs="Montserrat"/>
-                <w:sz w:val="16"/>
-                <w:szCs w:val="16"/>
-              </w:rPr>
-              <w:t>EXTENSIONARCHIVO&gt;</w:t>
+              <w:t>ArchivoAdicional_&lt;NOMBREARCHIVO&gt;_TP&lt;X&gt;_ICS_4K4_2024.&lt;EXTENSIONARCHIVO&gt;</w:t>
             </w:r>
           </w:p>
         </w:tc>
@@ -1755,25 +1737,23 @@
                 <w:sz w:val="16"/>
                 <w:szCs w:val="16"/>
               </w:rPr>
-              <w:t>ArchivoAdicional_&lt;NOMBREARCHIVO&gt;_TP&lt;X&gt;_ICS_4K4_</w:t>
-            </w:r>
-            <w:proofErr w:type="gramStart"/>
-            <w:r>
-              <w:rPr>
-                <w:rFonts w:ascii="Montserrat" w:eastAsia="Montserrat" w:hAnsi="Montserrat" w:cs="Montserrat"/>
-                <w:sz w:val="16"/>
-                <w:szCs w:val="16"/>
-              </w:rPr>
-              <w:t>2024.&lt;</w:t>
-            </w:r>
-            <w:proofErr w:type="gramEnd"/>
-            <w:r>
-              <w:rPr>
-                <w:rFonts w:ascii="Montserrat" w:eastAsia="Montserrat" w:hAnsi="Montserrat" w:cs="Montserrat"/>
-                <w:sz w:val="16"/>
-                <w:szCs w:val="16"/>
-              </w:rPr>
-              <w:t>EXTENSIONARCHIVO&gt;</w:t>
+              <w:t>ArchivoAdicional_&lt;NOMBREARCHIVO&gt;_T</w:t>
+            </w:r>
+            <w:r>
+              <w:rPr>
+                <w:rFonts w:ascii="Montserrat" w:eastAsia="Montserrat" w:hAnsi="Montserrat" w:cs="Montserrat"/>
+                <w:sz w:val="16"/>
+                <w:szCs w:val="16"/>
+              </w:rPr>
+              <w:t>C</w:t>
+            </w:r>
+            <w:r>
+              <w:rPr>
+                <w:rFonts w:ascii="Montserrat" w:eastAsia="Montserrat" w:hAnsi="Montserrat" w:cs="Montserrat"/>
+                <w:sz w:val="16"/>
+                <w:szCs w:val="16"/>
+              </w:rPr>
+              <w:t>&lt;X&gt;_ICS_4K4_2024.&lt;EXTENSIONARCHIVO&gt;</w:t>
             </w:r>
           </w:p>
         </w:tc>
@@ -2032,18 +2012,8 @@
                 <w:sz w:val="16"/>
                 <w:szCs w:val="16"/>
               </w:rPr>
-              <w:t xml:space="preserve">Número de clase al que pertenece la </w:t>
-            </w:r>
-            <w:proofErr w:type="gramStart"/>
-            <w:r>
-              <w:rPr>
-                <w:rFonts w:ascii="Montserrat" w:eastAsia="Montserrat" w:hAnsi="Montserrat" w:cs="Montserrat"/>
-                <w:sz w:val="16"/>
-                <w:szCs w:val="16"/>
-              </w:rPr>
-              <w:t>presentación .</w:t>
-            </w:r>
-            <w:proofErr w:type="gramEnd"/>
+              <w:t>Número de clase al que pertenece la presentación .</w:t>
+            </w:r>
           </w:p>
         </w:tc>
       </w:tr>
@@ -2666,7 +2636,6 @@
               <w:t>pdf</w:t>
             </w:r>
             <w:proofErr w:type="spellEnd"/>
-            <w:proofErr w:type="gramStart"/>
             <w:r>
               <w:rPr>
                 <w:rFonts w:ascii="Montserrat" w:eastAsia="Montserrat" w:hAnsi="Montserrat" w:cs="Montserrat"/>
@@ -2685,7 +2654,6 @@
               <w:t>xslx</w:t>
             </w:r>
             <w:proofErr w:type="spellEnd"/>
-            <w:proofErr w:type="gramEnd"/>
             <w:r>
               <w:rPr>
                 <w:rFonts w:ascii="Montserrat" w:eastAsia="Montserrat" w:hAnsi="Montserrat" w:cs="Montserrat"/>
@@ -2785,21 +2753,12 @@
           <w:u w:val="single"/>
         </w:rPr>
       </w:pPr>
-      <w:proofErr w:type="gramStart"/>
       <w:r>
         <w:rPr>
           <w:rFonts w:ascii="Montserrat" w:eastAsia="Montserrat" w:hAnsi="Montserrat" w:cs="Montserrat"/>
           <w:u w:val="single"/>
         </w:rPr>
-        <w:t>Link</w:t>
-      </w:r>
-      <w:proofErr w:type="gramEnd"/>
-      <w:r>
-        <w:rPr>
-          <w:rFonts w:ascii="Montserrat" w:eastAsia="Montserrat" w:hAnsi="Montserrat" w:cs="Montserrat"/>
-          <w:u w:val="single"/>
-        </w:rPr>
-        <w:t xml:space="preserve"> del repositorio</w:t>
+        <w:t>Link del repositorio</w:t>
       </w:r>
       <w:r>
         <w:rPr>
@@ -2926,21 +2885,7 @@
         <w:rPr>
           <w:rFonts w:ascii="Montserrat" w:eastAsia="Montserrat" w:hAnsi="Montserrat" w:cs="Montserrat"/>
         </w:rPr>
-        <w:t xml:space="preserve">Algunos de nosotros nunca habíamos utilizado una herramienta de este estilo con anterioridad o la habíamos utilizado a un nivel mucho más superficial, por lo cual </w:t>
-      </w:r>
-      <w:proofErr w:type="gramStart"/>
-      <w:r>
-        <w:rPr>
-          <w:rFonts w:ascii="Montserrat" w:eastAsia="Montserrat" w:hAnsi="Montserrat" w:cs="Montserrat"/>
-        </w:rPr>
-        <w:t>ésta</w:t>
-      </w:r>
-      <w:proofErr w:type="gramEnd"/>
-      <w:r>
-        <w:rPr>
-          <w:rFonts w:ascii="Montserrat" w:eastAsia="Montserrat" w:hAnsi="Montserrat" w:cs="Montserrat"/>
-        </w:rPr>
-        <w:t xml:space="preserve"> experiencia resultó muy formativa para muchos de nosotros, ya que en el futuro podremos trabajar con esta herramienta a un nivel más alto.</w:t>
+        <w:t>Algunos de nosotros nunca habíamos utilizado una herramienta de este estilo con anterioridad o la habíamos utilizado a un nivel mucho más superficial, por lo cual ésta experiencia resultó muy formativa para muchos de nosotros, ya que en el futuro podremos trabajar con esta herramienta a un nivel más alto.</w:t>
       </w:r>
     </w:p>
     <w:sectPr>

</xml_diff>